<commit_message>
added an endpoint to the file
</commit_message>
<xml_diff>
--- a/mysqldb/ENDPOINTS.docx
+++ b/mysqldb/ENDPOINTS.docx
@@ -451,8 +451,11 @@
     <w:p>
       <w:pPr>
         <w:rPr>
-          <w:b/>
-          <w:lang w:val="nl-NL"/>
+          <w:rFonts w:ascii="Helvetica" w:hAnsi="Helvetica" w:cs="Helvetica"/>
+          <w:color w:val="505050"/>
+          <w:sz w:val="18"/>
+          <w:szCs w:val="18"/>
+          <w:shd w:val="clear" w:color="auto" w:fill="FFFFFF"/>
         </w:rPr>
       </w:pPr>
       <w:r>
@@ -464,6 +467,17 @@
           <w:shd w:val="clear" w:color="auto" w:fill="FFFFFF"/>
         </w:rPr>
         <w:t>}</w:t>
+      </w:r>
+      <w:r>
+        <w:rPr>
+          <w:rFonts w:ascii="Helvetica" w:hAnsi="Helvetica" w:cs="Helvetica"/>
+          <w:color w:val="505050"/>
+          <w:sz w:val="18"/>
+          <w:szCs w:val="18"/>
+          <w:shd w:val="clear" w:color="auto" w:fill="FFFFFF"/>
+        </w:rPr>
+        <w:br/>
+        <w:t>localhost:3000/api/active</w:t>
       </w:r>
       <w:bookmarkStart w:id="0" w:name="_GoBack"/>
       <w:bookmarkEnd w:id="0"/>
@@ -495,7 +509,7 @@
       </w:pPr>
     </w:pPrDefault>
   </w:docDefaults>
-  <w:latentStyles w:defLockedState="0" w:defUIPriority="99" w:defSemiHidden="0" w:defUnhideWhenUsed="0" w:defQFormat="0" w:count="376">
+  <w:latentStyles w:defLockedState="0" w:defUIPriority="99" w:defSemiHidden="0" w:defUnhideWhenUsed="0" w:defQFormat="0" w:count="375">
     <w:lsdException w:name="Normal" w:uiPriority="0" w:qFormat="1"/>
     <w:lsdException w:name="heading 1" w:uiPriority="9" w:qFormat="1"/>
     <w:lsdException w:name="heading 2" w:semiHidden="1" w:uiPriority="9" w:unhideWhenUsed="1" w:qFormat="1"/>
@@ -601,6 +615,7 @@
     <w:lsdException w:name="HTML Sample" w:semiHidden="1" w:unhideWhenUsed="1"/>
     <w:lsdException w:name="HTML Typewriter" w:semiHidden="1" w:unhideWhenUsed="1"/>
     <w:lsdException w:name="HTML Variable" w:semiHidden="1" w:unhideWhenUsed="1"/>
+    <w:lsdException w:name="Normal Table" w:semiHidden="1" w:unhideWhenUsed="1"/>
     <w:lsdException w:name="annotation subject" w:semiHidden="1" w:unhideWhenUsed="1"/>
     <w:lsdException w:name="No List" w:semiHidden="1" w:unhideWhenUsed="1"/>
     <w:lsdException w:name="Outline List 1" w:semiHidden="1" w:unhideWhenUsed="1"/>
@@ -647,8 +662,10 @@
     <w:lsdException w:name="Table Subtle 2" w:semiHidden="1" w:unhideWhenUsed="1"/>
     <w:lsdException w:name="Table Web 1" w:semiHidden="1" w:unhideWhenUsed="1"/>
     <w:lsdException w:name="Table Web 2" w:semiHidden="1" w:unhideWhenUsed="1"/>
+    <w:lsdException w:name="Table Web 3" w:semiHidden="1" w:unhideWhenUsed="1"/>
     <w:lsdException w:name="Balloon Text" w:semiHidden="1" w:unhideWhenUsed="1"/>
     <w:lsdException w:name="Table Grid" w:uiPriority="39"/>
+    <w:lsdException w:name="Table Theme" w:semiHidden="1" w:unhideWhenUsed="1"/>
     <w:lsdException w:name="Placeholder Text" w:semiHidden="1"/>
     <w:lsdException w:name="No Spacing" w:uiPriority="1" w:qFormat="1"/>
     <w:lsdException w:name="Light Shading" w:uiPriority="60"/>
@@ -868,19 +885,18 @@
     <w:lsdException w:name="Smart Hyperlink" w:semiHidden="1" w:unhideWhenUsed="1"/>
     <w:lsdException w:name="Hashtag" w:semiHidden="1" w:unhideWhenUsed="1"/>
     <w:lsdException w:name="Unresolved Mention" w:semiHidden="1" w:unhideWhenUsed="1"/>
-    <w:lsdException w:name="Smart Link" w:semiHidden="1" w:unhideWhenUsed="1"/>
   </w:latentStyles>
-  <w:style w:type="paragraph" w:default="1" w:styleId="Standaard">
+  <w:style w:type="paragraph" w:default="1" w:styleId="Normal">
     <w:name w:val="Normal"/>
     <w:qFormat/>
   </w:style>
-  <w:style w:type="character" w:default="1" w:styleId="Standaardalinea-lettertype">
+  <w:style w:type="character" w:default="1" w:styleId="DefaultParagraphFont">
     <w:name w:val="Default Paragraph Font"/>
     <w:uiPriority w:val="1"/>
     <w:semiHidden/>
     <w:unhideWhenUsed/>
   </w:style>
-  <w:style w:type="table" w:default="1" w:styleId="Standaardtabel">
+  <w:style w:type="table" w:default="1" w:styleId="TableNormal">
     <w:name w:val="Normal Table"/>
     <w:uiPriority w:val="99"/>
     <w:semiHidden/>
@@ -895,7 +911,7 @@
       </w:tblCellMar>
     </w:tblPr>
   </w:style>
-  <w:style w:type="numbering" w:default="1" w:styleId="Geenlijst">
+  <w:style w:type="numbering" w:default="1" w:styleId="NoList">
     <w:name w:val="No List"/>
     <w:uiPriority w:val="99"/>
     <w:semiHidden/>

</xml_diff>